<commit_message>
template surat dulu aja
</commit_message>
<xml_diff>
--- a/etc/data/template/PenerbitanPBBTemplate.docx
+++ b/etc/data/template/PenerbitanPBBTemplate.docx
@@ -44,7 +44,7 @@
           <v:shape id="_x0000_s1596" type="#_x0000_t75" style="position:absolute;left:0;text-align:left;margin-left:15.6pt;margin-top:2.25pt;width:68.7pt;height:1in;z-index:251658240;visibility:visible;mso-wrap-edited:f" wrapcoords="-191 0 -191 21421 21600 21421 21600 0 -191 0">
             <v:imagedata r:id="rId7" o:title="" grayscale="t"/>
           </v:shape>
-          <o:OLEObject Type="Embed" ProgID="Word.Picture.8" ShapeID="_x0000_s1596" DrawAspect="Content" ObjectID="_1476001971" r:id="rId8"/>
+          <o:OLEObject Type="Embed" ProgID="Word.Picture.8" ShapeID="_x0000_s1596" DrawAspect="Content" ObjectID="_1476003925" r:id="rId8"/>
         </w:object>
       </w:r>
       <w:r>
@@ -202,7 +202,7 @@
           </mc:Choice>
           <mc:Fallback>
             <w:pict>
-              <v:line w14:anchorId="59FE2E48" id="Line 571" o:spid="_x0000_s1026" style="position:absolute;z-index:251657216;visibility:visible;mso-wrap-style:square;mso-width-percent:0;mso-height-percent:0;mso-wrap-distance-left:9pt;mso-wrap-distance-top:0;mso-wrap-distance-right:9pt;mso-wrap-distance-bottom:0;mso-position-horizontal:absolute;mso-position-horizontal-relative:text;mso-position-vertical:absolute;mso-position-vertical-relative:text;mso-width-percent:0;mso-height-percent:0;mso-width-relative:page;mso-height-relative:page" from="1.15pt,11.7pt" to="465.7pt,11.7pt" o:gfxdata="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" strokeweight="4.5pt">
+              <v:line w14:anchorId="3EEFFA4F" id="Line 571" o:spid="_x0000_s1026" style="position:absolute;z-index:251657216;visibility:visible;mso-wrap-style:square;mso-width-percent:0;mso-height-percent:0;mso-wrap-distance-left:9pt;mso-wrap-distance-top:0;mso-wrap-distance-right:9pt;mso-wrap-distance-bottom:0;mso-position-horizontal:absolute;mso-position-horizontal-relative:text;mso-position-vertical:absolute;mso-position-vertical-relative:text;mso-width-percent:0;mso-height-percent:0;mso-width-relative:page;mso-height-relative:page" from="1.15pt,11.7pt" to="465.7pt,11.7pt" o:gfxdata="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" strokeweight="4.5pt">
                 <v:stroke linestyle="thinThick"/>
               </v:line>
             </w:pict>
@@ -1030,14 +1030,6 @@
         <w:rPr>
           <w:rFonts w:ascii="Tahoma" w:hAnsi="Tahoma" w:cs="Tahoma"/>
           <w:color w:val="FF0000"/>
-          <w:lang w:val="es-ES"/>
-        </w:rPr>
-        <w:tab/>
-      </w:r>
-      <w:r>
-        <w:rPr>
-          <w:rFonts w:ascii="Tahoma" w:hAnsi="Tahoma" w:cs="Tahoma"/>
-          <w:color w:val="FF0000"/>
           <w:lang w:val="fi-FI"/>
         </w:rPr>
         <w:t>Kelurahan Leuwigajah Kecamatan Cimahi Selatan</w:t>
@@ -1316,139 +1308,132 @@
           <w:rFonts w:ascii="Tahoma" w:hAnsi="Tahoma" w:cs="Tahoma"/>
           <w:lang w:val="en-US"/>
         </w:rPr>
-        <w:t xml:space="preserve"> </w:t>
+        <w:t xml:space="preserve"> Kelurahan </w:t>
+      </w:r>
+      <w:r>
+        <w:rPr>
+          <w:rFonts w:ascii="Tahoma" w:hAnsi="Tahoma" w:cs="Tahoma"/>
+        </w:rPr>
+        <w:t xml:space="preserve">Leuwigajah </w:t>
+      </w:r>
+      <w:r>
+        <w:rPr>
+          <w:rFonts w:ascii="Tahoma" w:hAnsi="Tahoma" w:cs="Tahoma"/>
+          <w:lang w:val="en-US"/>
+        </w:rPr>
+        <w:t xml:space="preserve">dengan luas tanah </w:t>
+      </w:r>
+      <w:r>
+        <w:rPr>
+          <w:rFonts w:ascii="Tahoma" w:hAnsi="Tahoma" w:cs="Tahoma"/>
+          <w:bCs/>
+        </w:rPr>
+        <w:t>${</w:t>
+      </w:r>
+      <w:r>
+        <w:rPr>
+          <w:rFonts w:ascii="Tahoma" w:hAnsi="Tahoma" w:cs="Tahoma"/>
+          <w:bCs/>
+        </w:rPr>
+        <w:t>luasTanah</w:t>
+      </w:r>
+      <w:r>
+        <w:rPr>
+          <w:rFonts w:ascii="Tahoma" w:hAnsi="Tahoma" w:cs="Tahoma"/>
+          <w:bCs/>
+        </w:rPr>
+        <w:t>}</w:t>
+      </w:r>
+      <w:r>
+        <w:rPr>
+          <w:rFonts w:ascii="Tahoma" w:hAnsi="Tahoma" w:cs="Tahoma"/>
+          <w:lang w:val="en-US"/>
+        </w:rPr>
+        <w:t xml:space="preserve"> M</w:t>
+      </w:r>
+      <w:r>
+        <w:rPr>
+          <w:rFonts w:ascii="Tahoma" w:hAnsi="Tahoma" w:cs="Tahoma"/>
+          <w:vertAlign w:val="superscript"/>
+          <w:lang w:val="en-US"/>
+        </w:rPr>
+        <w:t>2</w:t>
+      </w:r>
+      <w:r>
+        <w:rPr>
+          <w:rFonts w:ascii="Tahoma" w:hAnsi="Tahoma" w:cs="Tahoma"/>
+          <w:lang w:val="en-US"/>
+        </w:rPr>
+        <w:t xml:space="preserve">  (</w:t>
+      </w:r>
+      <w:r>
+        <w:rPr>
+          <w:rFonts w:ascii="Tahoma" w:hAnsi="Tahoma" w:cs="Tahoma"/>
+          <w:color w:val="FF0000"/>
+          <w:lang w:val="en-US"/>
+        </w:rPr>
+        <w:t>…………………………………….</w:t>
+      </w:r>
+      <w:r>
+        <w:rPr>
+          <w:rFonts w:ascii="Tahoma" w:hAnsi="Tahoma" w:cs="Tahoma"/>
+          <w:lang w:val="en-US"/>
+        </w:rPr>
+        <w:t xml:space="preserve">) dan luas bangunan </w:t>
+      </w:r>
+      <w:r>
+        <w:rPr>
+          <w:rFonts w:ascii="Tahoma" w:hAnsi="Tahoma" w:cs="Tahoma"/>
+          <w:bCs/>
+        </w:rPr>
+        <w:t>${</w:t>
+      </w:r>
+      <w:r>
+        <w:rPr>
+          <w:rFonts w:ascii="Tahoma" w:hAnsi="Tahoma" w:cs="Tahoma"/>
+          <w:bCs/>
+        </w:rPr>
+        <w:t>luasBangunan</w:t>
+      </w:r>
+      <w:r>
+        <w:rPr>
+          <w:rFonts w:ascii="Tahoma" w:hAnsi="Tahoma" w:cs="Tahoma"/>
+          <w:bCs/>
+        </w:rPr>
+        <w:t>}</w:t>
+      </w:r>
+      <w:r>
+        <w:rPr>
+          <w:rFonts w:ascii="Tahoma" w:hAnsi="Tahoma" w:cs="Tahoma"/>
+          <w:lang w:val="en-US"/>
+        </w:rPr>
+        <w:t xml:space="preserve"> M</w:t>
+      </w:r>
+      <w:r>
+        <w:rPr>
+          <w:rFonts w:ascii="Tahoma" w:hAnsi="Tahoma" w:cs="Tahoma"/>
+          <w:vertAlign w:val="superscript"/>
+          <w:lang w:val="en-US"/>
+        </w:rPr>
+        <w:t>2</w:t>
+      </w:r>
+      <w:r>
+        <w:rPr>
+          <w:rFonts w:ascii="Tahoma" w:hAnsi="Tahoma" w:cs="Tahoma"/>
+          <w:lang w:val="en-US"/>
+        </w:rPr>
+        <w:t xml:space="preserve">  (</w:t>
+      </w:r>
+      <w:r>
+        <w:rPr>
+          <w:rFonts w:ascii="Tahoma" w:hAnsi="Tahoma" w:cs="Tahoma"/>
+          <w:color w:val="FF0000"/>
+          <w:lang w:val="en-US"/>
+        </w:rPr>
+        <w:t>………………………………</w:t>
       </w:r>
       <w:bookmarkStart w:id="0" w:name="_GoBack"/>
       <w:bookmarkEnd w:id="0"/>
-      <w:r>
-        <w:rPr>
-          <w:rFonts w:ascii="Tahoma" w:hAnsi="Tahoma" w:cs="Tahoma"/>
-          <w:lang w:val="en-US"/>
-        </w:rPr>
-        <w:t xml:space="preserve">Kelurahan </w:t>
-      </w:r>
-      <w:r>
-        <w:rPr>
-          <w:rFonts w:ascii="Tahoma" w:hAnsi="Tahoma" w:cs="Tahoma"/>
-        </w:rPr>
-        <w:t xml:space="preserve">Leuwigajah </w:t>
-      </w:r>
-      <w:r>
-        <w:rPr>
-          <w:rFonts w:ascii="Tahoma" w:hAnsi="Tahoma" w:cs="Tahoma"/>
-          <w:lang w:val="en-US"/>
-        </w:rPr>
-        <w:t xml:space="preserve">dengan luas tanah </w:t>
-      </w:r>
-      <w:r>
-        <w:rPr>
-          <w:rFonts w:ascii="Tahoma" w:hAnsi="Tahoma" w:cs="Tahoma"/>
-          <w:bCs/>
-        </w:rPr>
-        <w:t>${</w:t>
-      </w:r>
-      <w:r>
-        <w:rPr>
-          <w:rFonts w:ascii="Tahoma" w:hAnsi="Tahoma" w:cs="Tahoma"/>
-          <w:bCs/>
-        </w:rPr>
-        <w:t>luasTanah</w:t>
-      </w:r>
-      <w:r>
-        <w:rPr>
-          <w:rFonts w:ascii="Tahoma" w:hAnsi="Tahoma" w:cs="Tahoma"/>
-          <w:bCs/>
-        </w:rPr>
-        <w:t>}</w:t>
-      </w:r>
-      <w:r>
-        <w:rPr>
-          <w:rFonts w:ascii="Tahoma" w:hAnsi="Tahoma" w:cs="Tahoma"/>
-          <w:lang w:val="en-US"/>
-        </w:rPr>
-        <w:t xml:space="preserve"> M</w:t>
-      </w:r>
-      <w:r>
-        <w:rPr>
-          <w:rFonts w:ascii="Tahoma" w:hAnsi="Tahoma" w:cs="Tahoma"/>
-          <w:vertAlign w:val="superscript"/>
-          <w:lang w:val="en-US"/>
-        </w:rPr>
-        <w:t>2</w:t>
-      </w:r>
-      <w:r>
-        <w:rPr>
-          <w:rFonts w:ascii="Tahoma" w:hAnsi="Tahoma" w:cs="Tahoma"/>
-          <w:lang w:val="en-US"/>
-        </w:rPr>
-        <w:t xml:space="preserve">  (</w:t>
-      </w:r>
-      <w:r>
-        <w:rPr>
-          <w:rFonts w:ascii="Tahoma" w:hAnsi="Tahoma" w:cs="Tahoma"/>
-          <w:color w:val="FF0000"/>
-          <w:lang w:val="en-US"/>
-        </w:rPr>
-        <w:t>…………………………………….</w:t>
-      </w:r>
-      <w:r>
-        <w:rPr>
-          <w:rFonts w:ascii="Tahoma" w:hAnsi="Tahoma" w:cs="Tahoma"/>
-          <w:lang w:val="en-US"/>
-        </w:rPr>
-        <w:t xml:space="preserve">) dan luas bangunan </w:t>
-      </w:r>
-      <w:r>
-        <w:rPr>
-          <w:rFonts w:ascii="Tahoma" w:hAnsi="Tahoma" w:cs="Tahoma"/>
-          <w:bCs/>
-        </w:rPr>
-        <w:t>${</w:t>
-      </w:r>
-      <w:r>
-        <w:rPr>
-          <w:rFonts w:ascii="Tahoma" w:hAnsi="Tahoma" w:cs="Tahoma"/>
-          <w:bCs/>
-        </w:rPr>
-        <w:t>luasBangunan</w:t>
-      </w:r>
-      <w:r>
-        <w:rPr>
-          <w:rFonts w:ascii="Tahoma" w:hAnsi="Tahoma" w:cs="Tahoma"/>
-          <w:bCs/>
-        </w:rPr>
-        <w:t>}</w:t>
-      </w:r>
-      <w:r>
-        <w:rPr>
-          <w:rFonts w:ascii="Tahoma" w:hAnsi="Tahoma" w:cs="Tahoma"/>
-          <w:lang w:val="en-US"/>
-        </w:rPr>
-        <w:t xml:space="preserve"> M</w:t>
-      </w:r>
-      <w:r>
-        <w:rPr>
-          <w:rFonts w:ascii="Tahoma" w:hAnsi="Tahoma" w:cs="Tahoma"/>
-          <w:vertAlign w:val="superscript"/>
-          <w:lang w:val="en-US"/>
-        </w:rPr>
-        <w:t>2</w:t>
-      </w:r>
-      <w:r>
-        <w:rPr>
-          <w:rFonts w:ascii="Tahoma" w:hAnsi="Tahoma" w:cs="Tahoma"/>
-          <w:lang w:val="en-US"/>
-        </w:rPr>
-        <w:t xml:space="preserve">  (</w:t>
-      </w:r>
-      <w:r>
-        <w:rPr>
-          <w:rFonts w:ascii="Tahoma" w:hAnsi="Tahoma" w:cs="Tahoma"/>
-          <w:color w:val="FF0000"/>
-          <w:lang w:val="en-US"/>
-        </w:rPr>
-        <w:t>………………………………</w:t>
-      </w:r>
       <w:r>
         <w:rPr>
           <w:rFonts w:ascii="Tahoma" w:hAnsi="Tahoma" w:cs="Tahoma"/>
@@ -2599,7 +2584,7 @@
 </file>
 
 <file path=customXml/itemProps1.xml><?xml version="1.0" encoding="utf-8"?>
-<ds:datastoreItem xmlns:ds="http://schemas.openxmlformats.org/officeDocument/2006/customXml" ds:itemID="{AD83965A-E40D-43BA-8238-5F409D291E6F}">
+<ds:datastoreItem xmlns:ds="http://schemas.openxmlformats.org/officeDocument/2006/customXml" ds:itemID="{009ECCFD-7673-4F10-9058-7A7B884F0C13}">
   <ds:schemaRefs>
     <ds:schemaRef ds:uri="http://schemas.openxmlformats.org/officeDocument/2006/bibliography"/>
   </ds:schemaRefs>

</xml_diff>